<commit_message>
Added photos to documentation and renamed classes from Bulgarian to English
</commit_message>
<xml_diff>
--- a/Documentation.docx
+++ b/Documentation.docx
@@ -451,8 +451,6 @@
               </w:rPr>
               <w:t>13</w:t>
             </w:r>
-            <w:bookmarkStart w:id="1" w:name="_GoBack"/>
-            <w:bookmarkEnd w:id="1"/>
           </w:p>
         </w:tc>
         <w:tc>
@@ -793,7 +791,7 @@
           <w:lang w:val="bg-BG"/>
         </w:rPr>
       </w:pPr>
-      <w:bookmarkStart w:id="2" w:name="_Toc165697481"/>
+      <w:bookmarkStart w:id="1" w:name="_Toc165697481"/>
       <w:bookmarkEnd w:id="0"/>
     </w:p>
     <w:p>
@@ -843,10 +841,10 @@
           <w:lang w:val="bg-BG"/>
         </w:rPr>
       </w:pPr>
-      <w:bookmarkStart w:id="3" w:name="_Toc75320751"/>
-      <w:bookmarkStart w:id="4" w:name="_Toc75329054"/>
-      <w:bookmarkStart w:id="5" w:name="_Toc138486080"/>
-      <w:bookmarkEnd w:id="2"/>
+      <w:bookmarkStart w:id="2" w:name="_Toc75320751"/>
+      <w:bookmarkStart w:id="3" w:name="_Toc75329054"/>
+      <w:bookmarkStart w:id="4" w:name="_Toc138486080"/>
+      <w:bookmarkEnd w:id="1"/>
     </w:p>
     <w:sdt>
       <w:sdtPr>
@@ -2526,40 +2524,152 @@
         </w:rPr>
         <w:br w:type="page"/>
       </w:r>
-      <w:bookmarkStart w:id="6" w:name="_Toc446758084"/>
+      <w:bookmarkStart w:id="5" w:name="_Toc446758084"/>
+      <w:bookmarkEnd w:id="2"/>
       <w:bookmarkEnd w:id="3"/>
       <w:bookmarkEnd w:id="4"/>
-      <w:bookmarkEnd w:id="5"/>
       <w:r>
         <w:rPr>
           <w:lang w:val="bg-BG"/>
         </w:rPr>
         <w:lastRenderedPageBreak/>
         <w:t>Въведение</w:t>
+      </w:r>
+      <w:bookmarkEnd w:id="5"/>
+    </w:p>
+    <w:p>
+      <w:pPr>
+        <w:pStyle w:val="Heading2"/>
+        <w:rPr>
+          <w:lang w:val="bg-BG"/>
+        </w:rPr>
+      </w:pPr>
+      <w:bookmarkStart w:id="6" w:name="_Toc446758085"/>
+    </w:p>
+    <w:p>
+      <w:pPr>
+        <w:pStyle w:val="Heading2"/>
+        <w:rPr>
+          <w:lang w:val="bg-BG"/>
+        </w:rPr>
+      </w:pPr>
+      <w:r>
+        <w:rPr>
+          <w:lang w:val="bg-BG"/>
+        </w:rPr>
+        <w:t>Цели</w:t>
+      </w:r>
+      <w:r>
+        <w:rPr>
+          <w:lang w:val="bg-BG"/>
+        </w:rPr>
+        <w:t xml:space="preserve"> на системата</w:t>
       </w:r>
       <w:bookmarkEnd w:id="6"/>
     </w:p>
     <w:p>
       <w:pPr>
-        <w:pStyle w:val="Heading2"/>
-        <w:rPr>
-          <w:lang w:val="bg-BG"/>
-        </w:rPr>
-      </w:pPr>
-      <w:bookmarkStart w:id="7" w:name="_Toc446758085"/>
+        <w:pStyle w:val="InstructiveText"/>
+        <w:rPr>
+          <w:i w:val="0"/>
+          <w:iCs/>
+          <w:lang w:val="bg-BG"/>
+        </w:rPr>
+      </w:pPr>
+      <w:r>
+        <w:rPr>
+          <w:i w:val="0"/>
+          <w:iCs/>
+          <w:lang w:val="bg-BG"/>
+        </w:rPr>
+        <w:t>Целта на системата е да направи честотен и корелационен анализ, да намери мерки на централна тенденция и мерки на разсейване.</w:t>
+      </w:r>
+      <w:r>
+        <w:rPr>
+          <w:i w:val="0"/>
+          <w:iCs/>
+          <w:lang w:val="bg-BG"/>
+        </w:rPr>
+        <w:t xml:space="preserve"> Данните върху които се прави анализа се взимат от предоставените </w:t>
+      </w:r>
+      <w:r>
+        <w:rPr>
+          <w:i w:val="0"/>
+          <w:iCs/>
+          <w:lang w:val="bg-BG"/>
+        </w:rPr>
+        <w:t xml:space="preserve">ни файлове - </w:t>
+      </w:r>
+      <w:r>
+        <w:rPr>
+          <w:i w:val="0"/>
+          <w:iCs/>
+          <w:lang w:val="bg-BG"/>
+        </w:rPr>
+        <w:t>Course A_StudentsResults_Year 1.xlsx</w:t>
+      </w:r>
+      <w:r>
+        <w:rPr>
+          <w:i w:val="0"/>
+          <w:iCs/>
+          <w:lang w:val="bg-BG"/>
+        </w:rPr>
+        <w:t xml:space="preserve">, </w:t>
+      </w:r>
+      <w:r>
+        <w:rPr>
+          <w:i w:val="0"/>
+          <w:iCs/>
+          <w:lang w:val="bg-BG"/>
+        </w:rPr>
+        <w:t>Course A_StudentsResults_Year 2.xlsx</w:t>
+      </w:r>
+      <w:r>
+        <w:rPr>
+          <w:i w:val="0"/>
+          <w:iCs/>
+          <w:lang w:val="bg-BG"/>
+        </w:rPr>
+        <w:t xml:space="preserve"> и </w:t>
+      </w:r>
+      <w:r>
+        <w:rPr>
+          <w:i w:val="0"/>
+          <w:iCs/>
+          <w:lang w:val="bg-BG"/>
+        </w:rPr>
+        <w:t>Logs_Course A_StudentsActivities.xlsx</w:t>
+      </w:r>
+      <w:r>
+        <w:rPr>
+          <w:i w:val="0"/>
+          <w:iCs/>
+          <w:lang w:val="bg-BG"/>
+        </w:rPr>
+        <w:t>.</w:t>
+      </w:r>
     </w:p>
     <w:p>
       <w:pPr>
+        <w:pStyle w:val="InstructiveText"/>
+        <w:rPr>
+          <w:lang w:val="bg-BG"/>
+        </w:rPr>
+      </w:pPr>
+    </w:p>
+    <w:p>
+      <w:pPr>
         <w:pStyle w:val="Heading2"/>
         <w:rPr>
           <w:lang w:val="bg-BG"/>
         </w:rPr>
       </w:pPr>
+      <w:bookmarkStart w:id="7" w:name="_Toc446758086"/>
       <w:r>
         <w:rPr>
           <w:lang w:val="bg-BG"/>
         </w:rPr>
-        <w:t>Цели</w:t>
+        <w:t>Обхват</w:t>
       </w:r>
       <w:r>
         <w:rPr>
@@ -2584,118 +2694,6 @@
           <w:iCs/>
           <w:lang w:val="bg-BG"/>
         </w:rPr>
-        <w:t>Целта на системата е да направи честотен и корелационен анализ, да намери мерки на централна тенденция и мерки на разсейване.</w:t>
-      </w:r>
-      <w:r>
-        <w:rPr>
-          <w:i w:val="0"/>
-          <w:iCs/>
-          <w:lang w:val="bg-BG"/>
-        </w:rPr>
-        <w:t xml:space="preserve"> Данните върху които се прави анализа се взимат от предоставените </w:t>
-      </w:r>
-      <w:r>
-        <w:rPr>
-          <w:i w:val="0"/>
-          <w:iCs/>
-          <w:lang w:val="bg-BG"/>
-        </w:rPr>
-        <w:t xml:space="preserve">ни файлове - </w:t>
-      </w:r>
-      <w:r>
-        <w:rPr>
-          <w:i w:val="0"/>
-          <w:iCs/>
-          <w:lang w:val="bg-BG"/>
-        </w:rPr>
-        <w:t>Course A_StudentsResults_Year 1.xlsx</w:t>
-      </w:r>
-      <w:r>
-        <w:rPr>
-          <w:i w:val="0"/>
-          <w:iCs/>
-          <w:lang w:val="bg-BG"/>
-        </w:rPr>
-        <w:t xml:space="preserve">, </w:t>
-      </w:r>
-      <w:r>
-        <w:rPr>
-          <w:i w:val="0"/>
-          <w:iCs/>
-          <w:lang w:val="bg-BG"/>
-        </w:rPr>
-        <w:t>Course A_StudentsResults_Year 2.xlsx</w:t>
-      </w:r>
-      <w:r>
-        <w:rPr>
-          <w:i w:val="0"/>
-          <w:iCs/>
-          <w:lang w:val="bg-BG"/>
-        </w:rPr>
-        <w:t xml:space="preserve"> и </w:t>
-      </w:r>
-      <w:r>
-        <w:rPr>
-          <w:i w:val="0"/>
-          <w:iCs/>
-          <w:lang w:val="bg-BG"/>
-        </w:rPr>
-        <w:t>Logs_Course A_StudentsActivities.xlsx</w:t>
-      </w:r>
-      <w:r>
-        <w:rPr>
-          <w:i w:val="0"/>
-          <w:iCs/>
-          <w:lang w:val="bg-BG"/>
-        </w:rPr>
-        <w:t>.</w:t>
-      </w:r>
-    </w:p>
-    <w:p>
-      <w:pPr>
-        <w:pStyle w:val="InstructiveText"/>
-        <w:rPr>
-          <w:lang w:val="bg-BG"/>
-        </w:rPr>
-      </w:pPr>
-    </w:p>
-    <w:p>
-      <w:pPr>
-        <w:pStyle w:val="Heading2"/>
-        <w:rPr>
-          <w:lang w:val="bg-BG"/>
-        </w:rPr>
-      </w:pPr>
-      <w:bookmarkStart w:id="8" w:name="_Toc446758086"/>
-      <w:r>
-        <w:rPr>
-          <w:lang w:val="bg-BG"/>
-        </w:rPr>
-        <w:t>Обхват</w:t>
-      </w:r>
-      <w:r>
-        <w:rPr>
-          <w:lang w:val="bg-BG"/>
-        </w:rPr>
-        <w:t xml:space="preserve"> на системата</w:t>
-      </w:r>
-      <w:bookmarkEnd w:id="8"/>
-    </w:p>
-    <w:p>
-      <w:pPr>
-        <w:pStyle w:val="InstructiveText"/>
-        <w:rPr>
-          <w:i w:val="0"/>
-          <w:iCs/>
-          <w:lang w:val="bg-BG"/>
-        </w:rPr>
-      </w:pPr>
-      <w:r>
-        <w:rPr>
-          <w:i w:val="0"/>
-          <w:iCs/>
-          <w:lang w:val="bg-BG"/>
-        </w:rPr>
         <w:t>Да се покрият изискванията описани в критерийте за применане на потребителски истории.</w:t>
       </w:r>
     </w:p>
@@ -2714,14 +2712,14 @@
           <w:lang w:val="bg-BG"/>
         </w:rPr>
       </w:pPr>
-      <w:bookmarkStart w:id="9" w:name="_Toc446758087"/>
+      <w:bookmarkStart w:id="8" w:name="_Toc446758087"/>
       <w:r>
         <w:rPr>
           <w:lang w:val="bg-BG"/>
         </w:rPr>
         <w:t>Спецификация на изискванията</w:t>
       </w:r>
-      <w:bookmarkEnd w:id="9"/>
+      <w:bookmarkEnd w:id="8"/>
       <w:r>
         <w:rPr>
           <w:lang w:val="bg-BG"/>
@@ -2736,14 +2734,14 @@
           <w:lang w:val="bg-BG"/>
         </w:rPr>
       </w:pPr>
-      <w:bookmarkStart w:id="10" w:name="_Toc446758088"/>
+      <w:bookmarkStart w:id="9" w:name="_Toc446758088"/>
       <w:r>
         <w:rPr>
           <w:lang w:val="bg-BG"/>
         </w:rPr>
         <w:t>Системни изисквания</w:t>
       </w:r>
-      <w:bookmarkEnd w:id="10"/>
+      <w:bookmarkEnd w:id="9"/>
     </w:p>
     <w:p>
       <w:pPr>
@@ -2752,14 +2750,14 @@
           <w:lang w:val="bg-BG"/>
         </w:rPr>
       </w:pPr>
-      <w:bookmarkStart w:id="11" w:name="_Toc446758089"/>
+      <w:bookmarkStart w:id="10" w:name="_Toc446758089"/>
       <w:r>
         <w:rPr>
           <w:lang w:val="bg-BG"/>
         </w:rPr>
         <w:t>Функционални изисквания</w:t>
       </w:r>
-      <w:bookmarkEnd w:id="11"/>
+      <w:bookmarkEnd w:id="10"/>
       <w:r>
         <w:rPr>
           <w:lang w:val="bg-BG"/>
@@ -3253,7 +3251,7 @@
           <w:lang w:val="bg-BG"/>
         </w:rPr>
       </w:pPr>
-      <w:bookmarkStart w:id="12" w:name="_Toc446758090"/>
+      <w:bookmarkStart w:id="11" w:name="_Toc446758090"/>
       <w:r>
         <w:rPr>
           <w:rFonts w:ascii="Arial" w:hAnsi="Arial"/>
@@ -3263,7 +3261,7 @@
         </w:rPr>
         <w:t>Нефункционални изисквания</w:t>
       </w:r>
-      <w:bookmarkEnd w:id="12"/>
+      <w:bookmarkEnd w:id="11"/>
     </w:p>
     <w:tbl>
       <w:tblPr>
@@ -3308,10 +3306,10 @@
                 <w:lang w:val="bg-BG"/>
               </w:rPr>
             </w:pPr>
-            <w:bookmarkStart w:id="13" w:name="_Toc513611952"/>
-            <w:bookmarkStart w:id="14" w:name="_Toc511466984"/>
-            <w:bookmarkStart w:id="15" w:name="_Toc511190304"/>
-            <w:bookmarkStart w:id="16" w:name="_Toc343815642"/>
+            <w:bookmarkStart w:id="12" w:name="_Toc513611952"/>
+            <w:bookmarkStart w:id="13" w:name="_Toc511466984"/>
+            <w:bookmarkStart w:id="14" w:name="_Toc511190304"/>
+            <w:bookmarkStart w:id="15" w:name="_Toc343815642"/>
             <w:r>
               <w:rPr>
                 <w:rFonts w:cs="Arial"/>
@@ -3700,14 +3698,14 @@
           <w:lang w:val="bg-BG"/>
         </w:rPr>
       </w:pPr>
-      <w:bookmarkStart w:id="17" w:name="_Toc446758091"/>
+      <w:bookmarkStart w:id="16" w:name="_Toc446758091"/>
       <w:r>
         <w:rPr>
           <w:lang w:val="bg-BG"/>
         </w:rPr>
         <w:t>Изследване на потребителските изисквания</w:t>
       </w:r>
-      <w:bookmarkEnd w:id="17"/>
+      <w:bookmarkEnd w:id="16"/>
       <w:r>
         <w:rPr>
           <w:lang w:val="bg-BG"/>
@@ -3722,14 +3720,14 @@
           <w:lang w:val="bg-BG"/>
         </w:rPr>
       </w:pPr>
-      <w:bookmarkStart w:id="18" w:name="_Toc446758092"/>
+      <w:bookmarkStart w:id="17" w:name="_Toc446758092"/>
       <w:r>
         <w:rPr>
           <w:lang w:val="bg-BG"/>
         </w:rPr>
         <w:t>Потребителски истории</w:t>
       </w:r>
-      <w:bookmarkEnd w:id="18"/>
+      <w:bookmarkEnd w:id="17"/>
     </w:p>
     <w:p>
       <w:pPr>
@@ -3972,25 +3970,7 @@
               <w:rPr>
                 <w:lang w:val="bg-BG" w:eastAsia="en-AU"/>
               </w:rPr>
-              <w:t>изчисля</w:t>
-            </w:r>
-            <w:r>
-              <w:rPr>
-                <w:lang w:val="bg-BG" w:eastAsia="en-AU"/>
-              </w:rPr>
-              <w:t>ва</w:t>
-            </w:r>
-            <w:r>
-              <w:rPr>
-                <w:lang w:val="bg-BG" w:eastAsia="en-AU"/>
-              </w:rPr>
-              <w:t xml:space="preserve"> абсолютната честота</w:t>
-            </w:r>
-            <w:r>
-              <w:rPr>
-                <w:lang w:val="bg-BG" w:eastAsia="en-AU"/>
-              </w:rPr>
-              <w:t xml:space="preserve"> </w:t>
+              <w:t xml:space="preserve">изчислява абсолютната честота </w:t>
             </w:r>
           </w:p>
         </w:tc>
@@ -4091,19 +4071,7 @@
               <w:rPr>
                 <w:lang w:val="bg-BG" w:eastAsia="en-AU"/>
               </w:rPr>
-              <w:t>изчисля</w:t>
-            </w:r>
-            <w:r>
-              <w:rPr>
-                <w:lang w:val="bg-BG" w:eastAsia="en-AU"/>
-              </w:rPr>
-              <w:t>ва</w:t>
-            </w:r>
-            <w:r>
-              <w:rPr>
-                <w:lang w:val="bg-BG" w:eastAsia="en-AU"/>
-              </w:rPr>
-              <w:t xml:space="preserve"> относителната честота</w:t>
+              <w:t>изчислява относителната честота</w:t>
             </w:r>
           </w:p>
         </w:tc>
@@ -5105,7 +5073,7 @@
           <w:lang w:val="bg-BG"/>
         </w:rPr>
       </w:pPr>
-      <w:bookmarkStart w:id="19" w:name="_Toc446758093"/>
+      <w:bookmarkStart w:id="18" w:name="_Toc446758093"/>
       <w:r>
         <w:rPr>
           <w:lang w:val="bg-BG"/>
@@ -5124,7 +5092,7 @@
         </w:rPr>
         <w:t>отребителски истории</w:t>
       </w:r>
-      <w:bookmarkEnd w:id="19"/>
+      <w:bookmarkEnd w:id="18"/>
     </w:p>
     <w:tbl>
       <w:tblPr>
@@ -5704,7 +5672,7 @@
           <w:lang w:val="bg-BG"/>
         </w:rPr>
       </w:pPr>
-      <w:bookmarkStart w:id="20" w:name="_Toc446758094"/>
+      <w:bookmarkStart w:id="19" w:name="_Toc446758094"/>
       <w:r>
         <w:rPr>
           <w:lang w:val="bg-BG"/>
@@ -5724,7 +5692,7 @@
         </w:rPr>
         <w:t xml:space="preserve"> на системата</w:t>
       </w:r>
-      <w:bookmarkEnd w:id="20"/>
+      <w:bookmarkEnd w:id="19"/>
     </w:p>
     <w:p>
       <w:pPr>
@@ -5733,14 +5701,14 @@
           <w:lang w:val="bg-BG"/>
         </w:rPr>
       </w:pPr>
-      <w:bookmarkStart w:id="21" w:name="_Toc446758095"/>
+      <w:bookmarkStart w:id="20" w:name="_Toc446758095"/>
       <w:r>
         <w:rPr>
           <w:lang w:val="bg-BG"/>
         </w:rPr>
         <w:t>Софтуерна архитектура на система</w:t>
       </w:r>
-      <w:bookmarkEnd w:id="21"/>
+      <w:bookmarkEnd w:id="20"/>
       <w:r>
         <w:rPr>
           <w:lang w:val="bg-BG"/>
@@ -5750,39 +5718,48 @@
     </w:p>
     <w:p>
       <w:pPr>
-        <w:pStyle w:val="InstructiveText"/>
-        <w:rPr>
-          <w:lang w:val="bg-BG"/>
+        <w:rPr>
+          <w:lang w:val="bg-BG" w:eastAsia="en-AU"/>
         </w:rPr>
       </w:pPr>
       <w:r>
         <w:rPr>
-          <w:lang w:val="bg-BG"/>
-        </w:rPr>
-        <w:t>Д</w:t>
-      </w:r>
-      <w:r>
-        <w:rPr>
-          <w:lang w:val="bg-BG"/>
-        </w:rPr>
-        <w:t>иаграма на внедряването</w:t>
+          <w:lang w:val="bg-BG" w:eastAsia="en-AU"/>
+        </w:rPr>
+        <w:pict w14:anchorId="555455BF">
+          <v:shapetype id="_x0000_t75" coordsize="21600,21600" o:spt="75" o:preferrelative="t" path="m@4@5l@4@11@9@11@9@5xe" filled="f" stroked="f">
+            <v:stroke joinstyle="miter"/>
+            <v:formulas>
+              <v:f eqn="if lineDrawn pixelLineWidth 0"/>
+              <v:f eqn="sum @0 1 0"/>
+              <v:f eqn="sum 0 0 @1"/>
+              <v:f eqn="prod @2 1 2"/>
+              <v:f eqn="prod @3 21600 pixelWidth"/>
+              <v:f eqn="prod @3 21600 pixelHeight"/>
+              <v:f eqn="sum @0 0 1"/>
+              <v:f eqn="prod @6 1 2"/>
+              <v:f eqn="prod @7 21600 pixelWidth"/>
+              <v:f eqn="sum @8 21600 0"/>
+              <v:f eqn="prod @7 21600 pixelHeight"/>
+              <v:f eqn="sum @10 21600 0"/>
+            </v:formulas>
+            <v:path o:extrusionok="f" gradientshapeok="t" o:connecttype="rect"/>
+            <o:lock v:ext="edit" aspectratio="t"/>
+          </v:shapetype>
+          <v:shape id="_x0000_i1025" type="#_x0000_t75" style="width:495.85pt;height:269.85pt">
+            <v:imagedata r:id="rId14" o:title="Soft_Arch_Diagram"/>
+          </v:shape>
+        </w:pict>
       </w:r>
     </w:p>
     <w:p>
       <w:pPr>
-        <w:rPr>
-          <w:lang w:val="bg-BG" w:eastAsia="en-AU"/>
-        </w:rPr>
-      </w:pPr>
-    </w:p>
-    <w:p>
-      <w:pPr>
         <w:pStyle w:val="Heading2"/>
         <w:rPr>
           <w:lang w:val="bg-BG"/>
         </w:rPr>
       </w:pPr>
-      <w:bookmarkStart w:id="22" w:name="_Toc446758096"/>
+      <w:bookmarkStart w:id="21" w:name="_Toc446758096"/>
       <w:r>
         <w:rPr>
           <w:lang w:val="bg-BG"/>
@@ -5801,50 +5778,40 @@
         </w:rPr>
         <w:t>на модули</w:t>
       </w:r>
-      <w:bookmarkEnd w:id="22"/>
+      <w:bookmarkEnd w:id="21"/>
     </w:p>
     <w:p>
       <w:pPr>
-        <w:pStyle w:val="InstructiveText"/>
-        <w:rPr>
-          <w:lang w:val="bg-BG"/>
+        <w:rPr>
+          <w:lang w:val="bg-BG" w:eastAsia="en-AU"/>
         </w:rPr>
       </w:pPr>
       <w:r>
         <w:rPr>
-          <w:lang w:val="bg-BG"/>
-        </w:rPr>
-        <w:t>Д</w:t>
-      </w:r>
-      <w:r>
-        <w:rPr>
-          <w:lang w:val="bg-BG"/>
-        </w:rPr>
-        <w:t>иaгрaма на компонентите</w:t>
+          <w:lang w:val="bg-BG" w:eastAsia="en-AU"/>
+        </w:rPr>
+        <w:pict w14:anchorId="309F4D6D">
+          <v:shape id="_x0000_i1026" type="#_x0000_t75" style="width:495.85pt;height:204.75pt">
+            <v:imagedata r:id="rId15" o:title="Modules"/>
+          </v:shape>
+        </w:pict>
       </w:r>
     </w:p>
     <w:p>
       <w:pPr>
-        <w:rPr>
-          <w:lang w:val="bg-BG" w:eastAsia="en-AU"/>
-        </w:rPr>
-      </w:pPr>
-    </w:p>
-    <w:p>
-      <w:pPr>
         <w:pStyle w:val="Heading2"/>
         <w:rPr>
           <w:lang w:val="bg-BG"/>
         </w:rPr>
       </w:pPr>
-      <w:bookmarkStart w:id="23" w:name="_Toc446758097"/>
+      <w:bookmarkStart w:id="22" w:name="_Toc446758097"/>
       <w:r>
         <w:rPr>
           <w:lang w:val="bg-BG"/>
         </w:rPr>
         <w:t>Концептуален модел на БД</w:t>
       </w:r>
-      <w:bookmarkEnd w:id="23"/>
+      <w:bookmarkEnd w:id="22"/>
       <w:r>
         <w:rPr>
           <w:lang w:val="bg-BG"/>
@@ -5893,18 +5860,19 @@
           <w:lang w:val="bg-BG"/>
         </w:rPr>
       </w:pPr>
-      <w:bookmarkStart w:id="24" w:name="_Toc446758098"/>
+      <w:bookmarkStart w:id="23" w:name="_Toc446758098"/>
+      <w:bookmarkEnd w:id="12"/>
       <w:bookmarkEnd w:id="13"/>
       <w:bookmarkEnd w:id="14"/>
       <w:bookmarkEnd w:id="15"/>
-      <w:bookmarkEnd w:id="16"/>
       <w:r>
         <w:rPr>
           <w:lang w:val="bg-BG"/>
         </w:rPr>
+        <w:lastRenderedPageBreak/>
         <w:t>Ресурси</w:t>
       </w:r>
-      <w:bookmarkEnd w:id="24"/>
+      <w:bookmarkEnd w:id="23"/>
     </w:p>
     <w:p>
       <w:pPr>
@@ -5913,14 +5881,14 @@
           <w:lang w:val="bg-BG"/>
         </w:rPr>
       </w:pPr>
-      <w:bookmarkStart w:id="25" w:name="_Toc446758099"/>
+      <w:bookmarkStart w:id="24" w:name="_Toc446758099"/>
       <w:r>
         <w:rPr>
           <w:lang w:val="bg-BG"/>
         </w:rPr>
         <w:t>Акроними</w:t>
       </w:r>
-      <w:bookmarkEnd w:id="25"/>
+      <w:bookmarkEnd w:id="24"/>
     </w:p>
     <w:p>
       <w:pPr>
@@ -6130,14 +6098,14 @@
           <w:lang w:val="bg-BG"/>
         </w:rPr>
       </w:pPr>
-      <w:bookmarkStart w:id="26" w:name="_Toc446758100"/>
+      <w:bookmarkStart w:id="25" w:name="_Toc446758100"/>
       <w:r>
         <w:rPr>
           <w:lang w:val="bg-BG"/>
         </w:rPr>
         <w:t>Други</w:t>
       </w:r>
-      <w:bookmarkEnd w:id="26"/>
+      <w:bookmarkEnd w:id="25"/>
     </w:p>
     <w:p>
       <w:pPr>
@@ -6146,7 +6114,7 @@
           <w:lang w:val="bg-BG" w:eastAsia="en-AU"/>
         </w:rPr>
       </w:pPr>
-      <w:hyperlink r:id="rId14" w:history="1">
+      <w:hyperlink r:id="rId16" w:history="1">
         <w:r>
           <w:rPr>
             <w:rStyle w:val="Hyperlink"/>
@@ -6164,7 +6132,7 @@
           <w:lang w:val="bg-BG"/>
         </w:rPr>
       </w:pPr>
-      <w:hyperlink r:id="rId15" w:history="1">
+      <w:hyperlink r:id="rId17" w:history="1">
         <w:r>
           <w:rPr>
             <w:rStyle w:val="Hyperlink"/>
@@ -6181,7 +6149,7 @@
           <w:lang w:val="bg-BG"/>
         </w:rPr>
       </w:pPr>
-      <w:hyperlink r:id="rId16" w:history="1">
+      <w:hyperlink r:id="rId18" w:anchor="razs" w:history="1">
         <w:r>
           <w:rPr>
             <w:rStyle w:val="Hyperlink"/>
@@ -6198,7 +6166,7 @@
           <w:lang w:val="bg-BG"/>
         </w:rPr>
       </w:pPr>
-      <w:hyperlink r:id="rId17" w:history="1">
+      <w:hyperlink r:id="rId19" w:history="1">
         <w:r>
           <w:rPr>
             <w:rStyle w:val="Hyperlink"/>
@@ -6218,7 +6186,7 @@
           <w:lang w:val="en-US" w:eastAsia="en-AU"/>
         </w:rPr>
       </w:pPr>
-      <w:hyperlink r:id="rId18" w:history="1">
+      <w:hyperlink r:id="rId20" w:history="1">
         <w:r>
           <w:rPr>
             <w:rStyle w:val="Hyperlink"/>
@@ -6245,12 +6213,23 @@
           <w:szCs w:val="19"/>
           <w:lang w:val="en-US" w:eastAsia="en-AU"/>
         </w:rPr>
-        <w:t>https://bg.khanacademy.org/math/statistics-probability/summarizing-quantitative-data/variance-standard-deviation-population/a/calculating-standard-deviation-step-by-step</w:t>
+        <w:t>https://bg.khanacademy.org/math/statistics-probability/summarizing-quantitative-data/variance-standard</w:t>
+      </w:r>
+      <w:bookmarkStart w:id="26" w:name="_GoBack"/>
+      <w:bookmarkEnd w:id="26"/>
+      <w:r>
+        <w:rPr>
+          <w:rFonts w:ascii="Cascadia Mono" w:hAnsi="Cascadia Mono" w:cs="Cascadia Mono"/>
+          <w:sz w:val="19"/>
+          <w:szCs w:val="19"/>
+          <w:lang w:val="en-US" w:eastAsia="en-AU"/>
+        </w:rPr>
+        <w:t>-deviation-population/a/calculating-standard-deviation-step-by-step</w:t>
       </w:r>
     </w:p>
     <w:sectPr>
-      <w:headerReference w:type="even" r:id="rId19"/>
-      <w:footerReference w:type="default" r:id="rId20"/>
+      <w:headerReference w:type="even" r:id="rId21"/>
+      <w:footerReference w:type="default" r:id="rId22"/>
       <w:pgSz w:w="11907" w:h="16840" w:code="9"/>
       <w:pgMar w:top="1440" w:right="850" w:bottom="992" w:left="1134" w:header="283" w:footer="283" w:gutter="0"/>
       <w:cols w:space="720"/>
@@ -6450,7 +6429,7 @@
           <w:rPr>
             <w:noProof/>
           </w:rPr>
-          <w:t>2</w:t>
+          <w:t>7</w:t>
         </w:r>
         <w:r>
           <w:rPr>
@@ -11108,7 +11087,7 @@
 </file>
 
 <file path=customXml/itemProps4.xml><?xml version="1.0" encoding="utf-8"?>
-<ds:datastoreItem xmlns:ds="http://schemas.openxmlformats.org/officeDocument/2006/customXml" ds:itemID="{F8EE4DAD-31F8-4E21-A071-53E17421BAC8}">
+<ds:datastoreItem xmlns:ds="http://schemas.openxmlformats.org/officeDocument/2006/customXml" ds:itemID="{7D61EC27-F336-4B70-B7BE-E58F20AA1D58}">
   <ds:schemaRefs>
     <ds:schemaRef ds:uri="http://schemas.openxmlformats.org/officeDocument/2006/bibliography"/>
   </ds:schemaRefs>

</xml_diff>